<commit_message>
Update documentation for WriteTableToDelimitedFile to output table schema.
</commit_message>
<xml_diff>
--- a/doc/UserManual/Word/60_Command_WriteTableToDelimitedFile.docx
+++ b/doc/UserManual/Word/60_Command_WriteTableToDelimitedFile.docx
@@ -67,13 +67,19 @@
         <w:t>.</w:t>
       </w:r>
       <w:r>
-        <w:t>03</w:t>
+        <w:t>1</w:t>
+      </w:r>
+      <w:r>
+        <w:t>3</w:t>
       </w:r>
       <w:r>
         <w:t>.</w:t>
       </w:r>
       <w:r>
-        <w:t>00</w:t>
+        <w:t>0</w:t>
+      </w:r>
+      <w:r>
+        <w:t>0</w:t>
       </w:r>
       <w:r>
         <w:t>, 20</w:t>
@@ -82,8 +88,10 @@
         <w:t>1</w:t>
       </w:r>
       <w:r>
-        <w:t>5</w:t>
-      </w:r>
+        <w:t>7</w:t>
+      </w:r>
+      <w:bookmarkStart w:id="0" w:name="_GoBack"/>
+      <w:bookmarkEnd w:id="0"/>
       <w:r>
         <w:t>-</w:t>
       </w:r>
@@ -91,16 +99,16 @@
         <w:t>0</w:t>
       </w:r>
       <w:r>
-        <w:t>5</w:t>
+        <w:t>1</w:t>
       </w:r>
       <w:r>
         <w:t>-</w:t>
       </w:r>
       <w:r>
-        <w:t>3</w:t>
-      </w:r>
-      <w:r>
         <w:t>1</w:t>
+      </w:r>
+      <w:r>
+        <w:t>9</w:t>
       </w:r>
     </w:p>
     <w:p>
@@ -285,16 +293,15 @@
         </w:numPr>
         <w:jc w:val="center"/>
       </w:pPr>
-      <w:bookmarkStart w:id="0" w:name="_GoBack"/>
       <w:r>
         <w:rPr>
           <w:noProof/>
         </w:rPr>
         <w:drawing>
           <wp:inline distT="0" distB="0" distL="0" distR="0">
-            <wp:extent cx="5943600" cy="2928620"/>
-            <wp:effectExtent l="0" t="0" r="0" b="5080"/>
-            <wp:docPr id="2" name="Picture 2"/>
+            <wp:extent cx="5943600" cy="3310890"/>
+            <wp:effectExtent l="0" t="0" r="0" b="3810"/>
+            <wp:docPr id="3" name="Picture 3"/>
             <wp:cNvGraphicFramePr>
               <a:graphicFrameLocks xmlns:a="http://schemas.openxmlformats.org/drawingml/2006/main" noChangeAspect="1"/>
             </wp:cNvGraphicFramePr>
@@ -302,7 +309,7 @@
               <a:graphicData uri="http://schemas.openxmlformats.org/drawingml/2006/picture">
                 <pic:pic xmlns:pic="http://schemas.openxmlformats.org/drawingml/2006/picture">
                   <pic:nvPicPr>
-                    <pic:cNvPr id="2" name="command_WriteTableToDelimitedFile.png"/>
+                    <pic:cNvPr id="3" name="command_WriteTableToDelimitedFile.png"/>
                     <pic:cNvPicPr/>
                   </pic:nvPicPr>
                   <pic:blipFill>
@@ -320,7 +327,7 @@
                   <pic:spPr>
                     <a:xfrm>
                       <a:off x="0" y="0"/>
-                      <a:ext cx="5943600" cy="2928620"/>
+                      <a:ext cx="5943600" cy="3310890"/>
                     </a:xfrm>
                     <a:prstGeom prst="rect">
                       <a:avLst/>
@@ -332,7 +339,6 @@
           </wp:inline>
         </w:drawing>
       </w:r>
-      <w:bookmarkEnd w:id="0"/>
     </w:p>
     <w:p>
       <w:pPr>
@@ -388,10 +394,6 @@
     </w:p>
     <w:p>
       <w:r>
-        <w:br w:type="page"/>
-      </w:r>
-      <w:r>
-        <w:lastRenderedPageBreak/>
         <w:t>T</w:t>
       </w:r>
       <w:r>
@@ -480,9 +482,22 @@
     <w:p/>
     <w:p>
       <w:pPr>
+        <w:rPr>
+          <w:rFonts w:ascii="Arial" w:hAnsi="Arial"/>
+          <w:b/>
+          <w:sz w:val="20"/>
+        </w:rPr>
+      </w:pPr>
+      <w:r>
+        <w:br w:type="page"/>
+      </w:r>
+    </w:p>
+    <w:p>
+      <w:pPr>
         <w:pStyle w:val="RTiSWDocFigureTableTitle"/>
       </w:pPr>
       <w:r>
+        <w:lastRenderedPageBreak/>
         <w:t>Command Parameters</w:t>
       </w:r>
     </w:p>
@@ -499,12 +514,13 @@
           <w:insideH w:val="single" w:sz="4" w:space="0" w:color="auto"/>
           <w:insideV w:val="single" w:sz="4" w:space="0" w:color="auto"/>
         </w:tblBorders>
+        <w:tblLayout w:type="fixed"/>
         <w:tblLook w:val="0000" w:firstRow="0" w:lastRow="0" w:firstColumn="0" w:lastColumn="0" w:noHBand="0" w:noVBand="0"/>
       </w:tblPr>
       <w:tblGrid>
-        <w:gridCol w:w="2725"/>
-        <w:gridCol w:w="3779"/>
-        <w:gridCol w:w="2846"/>
+        <w:gridCol w:w="2065"/>
+        <w:gridCol w:w="5760"/>
+        <w:gridCol w:w="1525"/>
       </w:tblGrid>
       <w:tr>
         <w:trPr>
@@ -512,7 +528,7 @@
         </w:trPr>
         <w:tc>
           <w:tcPr>
-            <w:tcW w:w="1854" w:type="dxa"/>
+            <w:tcW w:w="2065" w:type="dxa"/>
             <w:shd w:val="clear" w:color="auto" w:fill="C0C0C0"/>
           </w:tcPr>
           <w:p>
@@ -526,7 +542,7 @@
         </w:tc>
         <w:tc>
           <w:tcPr>
-            <w:tcW w:w="3882" w:type="dxa"/>
+            <w:tcW w:w="5760" w:type="dxa"/>
             <w:shd w:val="clear" w:color="auto" w:fill="C0C0C0"/>
           </w:tcPr>
           <w:p>
@@ -540,7 +556,7 @@
         </w:tc>
         <w:tc>
           <w:tcPr>
-            <w:tcW w:w="3192" w:type="dxa"/>
+            <w:tcW w:w="1525" w:type="dxa"/>
             <w:shd w:val="clear" w:color="auto" w:fill="C0C0C0"/>
           </w:tcPr>
           <w:p>
@@ -559,7 +575,7 @@
         </w:trPr>
         <w:tc>
           <w:tcPr>
-            <w:tcW w:w="1854" w:type="dxa"/>
+            <w:tcW w:w="2065" w:type="dxa"/>
           </w:tcPr>
           <w:p>
             <w:pPr>
@@ -579,7 +595,7 @@
         </w:tc>
         <w:tc>
           <w:tcPr>
-            <w:tcW w:w="3882" w:type="dxa"/>
+            <w:tcW w:w="5760" w:type="dxa"/>
           </w:tcPr>
           <w:p>
             <w:r>
@@ -607,7 +623,7 @@
         </w:tc>
         <w:tc>
           <w:tcPr>
-            <w:tcW w:w="3192" w:type="dxa"/>
+            <w:tcW w:w="1525" w:type="dxa"/>
           </w:tcPr>
           <w:p>
             <w:r>
@@ -622,7 +638,7 @@
         </w:trPr>
         <w:tc>
           <w:tcPr>
-            <w:tcW w:w="1854" w:type="dxa"/>
+            <w:tcW w:w="2065" w:type="dxa"/>
           </w:tcPr>
           <w:p>
             <w:pPr>
@@ -648,7 +664,7 @@
         </w:tc>
         <w:tc>
           <w:tcPr>
-            <w:tcW w:w="3882" w:type="dxa"/>
+            <w:tcW w:w="5760" w:type="dxa"/>
           </w:tcPr>
           <w:p>
             <w:r>
@@ -682,7 +698,7 @@
         </w:tc>
         <w:tc>
           <w:tcPr>
-            <w:tcW w:w="3192" w:type="dxa"/>
+            <w:tcW w:w="1525" w:type="dxa"/>
           </w:tcPr>
           <w:p>
             <w:r>
@@ -697,7 +713,7 @@
         </w:trPr>
         <w:tc>
           <w:tcPr>
-            <w:tcW w:w="1854" w:type="dxa"/>
+            <w:tcW w:w="2065" w:type="dxa"/>
           </w:tcPr>
           <w:p>
             <w:pPr>
@@ -710,14 +726,27 @@
               <w:rPr>
                 <w:rStyle w:val="RTiSWDocLiteralText"/>
               </w:rPr>
-              <w:t>WriteHeaderComments</w:t>
+              <w:t>WriteHeader</w:t>
             </w:r>
             <w:proofErr w:type="spellEnd"/>
+          </w:p>
+          <w:p>
+            <w:pPr>
+              <w:rPr>
+                <w:rStyle w:val="RTiSWDocLiteralText"/>
+              </w:rPr>
+            </w:pPr>
+            <w:r>
+              <w:rPr>
+                <w:rStyle w:val="RTiSWDocLiteralText"/>
+              </w:rPr>
+              <w:t>Comments</w:t>
+            </w:r>
           </w:p>
         </w:tc>
         <w:tc>
           <w:tcPr>
-            <w:tcW w:w="3882" w:type="dxa"/>
+            <w:tcW w:w="5760" w:type="dxa"/>
           </w:tcPr>
           <w:p>
             <w:r>
@@ -753,7 +782,7 @@
         </w:tc>
         <w:tc>
           <w:tcPr>
-            <w:tcW w:w="3192" w:type="dxa"/>
+            <w:tcW w:w="1525" w:type="dxa"/>
           </w:tcPr>
           <w:p>
             <w:pPr>
@@ -776,7 +805,7 @@
         </w:trPr>
         <w:tc>
           <w:tcPr>
-            <w:tcW w:w="1854" w:type="dxa"/>
+            <w:tcW w:w="2065" w:type="dxa"/>
           </w:tcPr>
           <w:p>
             <w:pPr>
@@ -789,14 +818,27 @@
               <w:rPr>
                 <w:rStyle w:val="RTiSWDocLiteralText"/>
               </w:rPr>
-              <w:t>AlwaysQuoteStrings</w:t>
+              <w:t>AlwaysQuote</w:t>
             </w:r>
             <w:proofErr w:type="spellEnd"/>
+          </w:p>
+          <w:p>
+            <w:pPr>
+              <w:rPr>
+                <w:rStyle w:val="RTiSWDocLiteralText"/>
+              </w:rPr>
+            </w:pPr>
+            <w:r>
+              <w:rPr>
+                <w:rStyle w:val="RTiSWDocLiteralText"/>
+              </w:rPr>
+              <w:t>Strings</w:t>
+            </w:r>
           </w:p>
         </w:tc>
         <w:tc>
           <w:tcPr>
-            <w:tcW w:w="3882" w:type="dxa"/>
+            <w:tcW w:w="5760" w:type="dxa"/>
           </w:tcPr>
           <w:p>
             <w:r>
@@ -877,7 +919,7 @@
         </w:tc>
         <w:tc>
           <w:tcPr>
-            <w:tcW w:w="3192" w:type="dxa"/>
+            <w:tcW w:w="1525" w:type="dxa"/>
           </w:tcPr>
           <w:p>
             <w:pPr>
@@ -900,7 +942,7 @@
         </w:trPr>
         <w:tc>
           <w:tcPr>
-            <w:tcW w:w="1854" w:type="dxa"/>
+            <w:tcW w:w="2065" w:type="dxa"/>
           </w:tcPr>
           <w:p>
             <w:pPr>
@@ -908,19 +950,30 @@
                 <w:rStyle w:val="RTiSWDocLiteralText"/>
               </w:rPr>
             </w:pPr>
-            <w:proofErr w:type="spellStart"/>
-            <w:r>
-              <w:rPr>
-                <w:rStyle w:val="RTiSWDocLiteralText"/>
-              </w:rPr>
-              <w:t>NewlineReplacement</w:t>
-            </w:r>
-            <w:proofErr w:type="spellEnd"/>
+            <w:r>
+              <w:rPr>
+                <w:rStyle w:val="RTiSWDocLiteralText"/>
+              </w:rPr>
+              <w:t>Newline</w:t>
+            </w:r>
+          </w:p>
+          <w:p>
+            <w:pPr>
+              <w:rPr>
+                <w:rStyle w:val="RTiSWDocLiteralText"/>
+              </w:rPr>
+            </w:pPr>
+            <w:r>
+              <w:rPr>
+                <w:rStyle w:val="RTiSWDocLiteralText"/>
+              </w:rPr>
+              <w:t>Replacement</w:t>
+            </w:r>
           </w:p>
         </w:tc>
         <w:tc>
           <w:tcPr>
-            <w:tcW w:w="3882" w:type="dxa"/>
+            <w:tcW w:w="5760" w:type="dxa"/>
           </w:tcPr>
           <w:p>
             <w:r>
@@ -1020,7 +1073,7 @@
         </w:tc>
         <w:tc>
           <w:tcPr>
-            <w:tcW w:w="3192" w:type="dxa"/>
+            <w:tcW w:w="1525" w:type="dxa"/>
           </w:tcPr>
           <w:p>
             <w:pPr>
@@ -1029,7 +1082,10 @@
               </w:rPr>
             </w:pPr>
             <w:r>
-              <w:t>Do not replace newlines.</w:t>
+              <w:t>Do not replace newlines</w:t>
+            </w:r>
+            <w:r>
+              <w:t xml:space="preserve"> (file format may be unusable because of unexpected line breaks).</w:t>
             </w:r>
           </w:p>
         </w:tc>
@@ -1040,7 +1096,7 @@
         </w:trPr>
         <w:tc>
           <w:tcPr>
-            <w:tcW w:w="1854" w:type="dxa"/>
+            <w:tcW w:w="2065" w:type="dxa"/>
           </w:tcPr>
           <w:p>
             <w:pPr>
@@ -1060,7 +1116,7 @@
         </w:tc>
         <w:tc>
           <w:tcPr>
-            <w:tcW w:w="3882" w:type="dxa"/>
+            <w:tcW w:w="5760" w:type="dxa"/>
           </w:tcPr>
           <w:p>
             <w:r>
@@ -1090,7 +1146,7 @@
         </w:tc>
         <w:tc>
           <w:tcPr>
-            <w:tcW w:w="3192" w:type="dxa"/>
+            <w:tcW w:w="1525" w:type="dxa"/>
           </w:tcPr>
           <w:p>
             <w:pPr>
@@ -1106,6 +1162,232 @@
               <w:t>NaN</w:t>
             </w:r>
             <w:proofErr w:type="spellEnd"/>
+          </w:p>
+        </w:tc>
+      </w:tr>
+      <w:tr>
+        <w:trPr>
+          <w:jc w:val="center"/>
+        </w:trPr>
+        <w:tc>
+          <w:tcPr>
+            <w:tcW w:w="2065" w:type="dxa"/>
+          </w:tcPr>
+          <w:p>
+            <w:pPr>
+              <w:rPr>
+                <w:rStyle w:val="RTiSWDocLiteralText"/>
+              </w:rPr>
+            </w:pPr>
+            <w:proofErr w:type="spellStart"/>
+            <w:r>
+              <w:rPr>
+                <w:rStyle w:val="RTiSWDocLiteralText"/>
+              </w:rPr>
+              <w:t>OutputSchema</w:t>
+            </w:r>
+            <w:proofErr w:type="spellEnd"/>
+          </w:p>
+          <w:p>
+            <w:pPr>
+              <w:rPr>
+                <w:rStyle w:val="RTiSWDocLiteralText"/>
+              </w:rPr>
+            </w:pPr>
+            <w:r>
+              <w:rPr>
+                <w:rStyle w:val="RTiSWDocLiteralText"/>
+              </w:rPr>
+              <w:t>File</w:t>
+            </w:r>
+          </w:p>
+        </w:tc>
+        <w:tc>
+          <w:tcPr>
+            <w:tcW w:w="5760" w:type="dxa"/>
+          </w:tcPr>
+          <w:p>
+            <w:r>
+              <w:t xml:space="preserve">Name of schema file to write, useful to help other software understand contents of the delimited file.  See the </w:t>
+            </w:r>
+            <w:proofErr w:type="spellStart"/>
+            <w:r>
+              <w:rPr>
+                <w:rStyle w:val="RTiSWDocLiteralText"/>
+              </w:rPr>
+              <w:t>OutputSchemaFormat</w:t>
+            </w:r>
+            <w:proofErr w:type="spellEnd"/>
+            <w:r>
+              <w:t xml:space="preserve"> parameter</w:t>
+            </w:r>
+            <w:r>
+              <w:t>.</w:t>
+            </w:r>
+          </w:p>
+        </w:tc>
+        <w:tc>
+          <w:tcPr>
+            <w:tcW w:w="1525" w:type="dxa"/>
+          </w:tcPr>
+          <w:p>
+            <w:pPr>
+              <w:rPr>
+                <w:rStyle w:val="RTiSWDocLiteralText"/>
+              </w:rPr>
+            </w:pPr>
+            <w:r>
+              <w:t xml:space="preserve">Do </w:t>
+            </w:r>
+            <w:r>
+              <w:t>not create schema file</w:t>
+            </w:r>
+            <w:r>
+              <w:t>.</w:t>
+            </w:r>
+          </w:p>
+        </w:tc>
+      </w:tr>
+      <w:tr>
+        <w:trPr>
+          <w:jc w:val="center"/>
+        </w:trPr>
+        <w:tc>
+          <w:tcPr>
+            <w:tcW w:w="2065" w:type="dxa"/>
+          </w:tcPr>
+          <w:p>
+            <w:pPr>
+              <w:rPr>
+                <w:rStyle w:val="RTiSWDocLiteralText"/>
+              </w:rPr>
+            </w:pPr>
+            <w:proofErr w:type="spellStart"/>
+            <w:r>
+              <w:rPr>
+                <w:rStyle w:val="RTiSWDocLiteralText"/>
+              </w:rPr>
+              <w:t>OutputSchema</w:t>
+            </w:r>
+            <w:proofErr w:type="spellEnd"/>
+          </w:p>
+          <w:p>
+            <w:pPr>
+              <w:rPr>
+                <w:rStyle w:val="RTiSWDocLiteralText"/>
+              </w:rPr>
+            </w:pPr>
+            <w:r>
+              <w:rPr>
+                <w:rStyle w:val="RTiSWDocLiteralText"/>
+              </w:rPr>
+              <w:t>Format</w:t>
+            </w:r>
+          </w:p>
+        </w:tc>
+        <w:tc>
+          <w:tcPr>
+            <w:tcW w:w="5760" w:type="dxa"/>
+          </w:tcPr>
+          <w:p>
+            <w:r>
+              <w:t>Schema format, one of</w:t>
+            </w:r>
+            <w:r>
+              <w:t xml:space="preserve"> the following, output is limited but will be expanded in the future</w:t>
+            </w:r>
+            <w:r>
+              <w:t>:</w:t>
+            </w:r>
+          </w:p>
+          <w:p>
+            <w:pPr>
+              <w:pStyle w:val="ListParagraph"/>
+              <w:numPr>
+                <w:ilvl w:val="0"/>
+                <w:numId w:val="15"/>
+              </w:numPr>
+            </w:pPr>
+            <w:proofErr w:type="spellStart"/>
+            <w:r>
+              <w:rPr>
+                <w:rStyle w:val="RTiSWDocLiteralText"/>
+              </w:rPr>
+              <w:t>JSONTableSchema</w:t>
+            </w:r>
+            <w:proofErr w:type="spellEnd"/>
+            <w:r>
+              <w:t xml:space="preserve"> – see </w:t>
+            </w:r>
+            <w:hyperlink r:id="rId8" w:history="1">
+              <w:r>
+                <w:rPr>
+                  <w:rStyle w:val="Hyperlink"/>
+                </w:rPr>
+                <w:t>http://specs.frictionlessdata.io/json-table-schema</w:t>
+              </w:r>
+            </w:hyperlink>
+          </w:p>
+          <w:p>
+            <w:pPr>
+              <w:pStyle w:val="ListParagraph"/>
+              <w:numPr>
+                <w:ilvl w:val="0"/>
+                <w:numId w:val="15"/>
+              </w:numPr>
+            </w:pPr>
+            <w:proofErr w:type="spellStart"/>
+            <w:r>
+              <w:rPr>
+                <w:rStyle w:val="RTiSWDocLiteralText"/>
+              </w:rPr>
+              <w:t>GoogleBigQuery</w:t>
+            </w:r>
+            <w:proofErr w:type="spellEnd"/>
+            <w:r>
+              <w:t xml:space="preserve"> – see </w:t>
+            </w:r>
+            <w:hyperlink r:id="rId9" w:history="1">
+              <w:r>
+                <w:rPr>
+                  <w:rStyle w:val="Hyperlink"/>
+                </w:rPr>
+                <w:t>https://cloud.google.com/bigquery/docs/reference/rest/v2/tables</w:t>
+              </w:r>
+            </w:hyperlink>
+          </w:p>
+        </w:tc>
+        <w:tc>
+          <w:tcPr>
+            <w:tcW w:w="1525" w:type="dxa"/>
+          </w:tcPr>
+          <w:p>
+            <w:pPr>
+              <w:rPr>
+                <w:rStyle w:val="RTiSWDocLiteralText"/>
+              </w:rPr>
+            </w:pPr>
+            <w:proofErr w:type="spellStart"/>
+            <w:r>
+              <w:rPr>
+                <w:rStyle w:val="RTiSWDocLiteralText"/>
+              </w:rPr>
+              <w:t>JSONTable</w:t>
+            </w:r>
+            <w:proofErr w:type="spellEnd"/>
+          </w:p>
+          <w:p>
+            <w:pPr>
+              <w:rPr>
+                <w:rStyle w:val="RTiSWDocLiteralText"/>
+              </w:rPr>
+            </w:pPr>
+            <w:r>
+              <w:rPr>
+                <w:rStyle w:val="RTiSWDocLiteralText"/>
+              </w:rPr>
+              <w:t>Schema</w:t>
+            </w:r>
           </w:p>
         </w:tc>
       </w:tr>
@@ -1119,12 +1401,12 @@
       </w:pPr>
     </w:p>
     <w:sectPr>
-      <w:headerReference w:type="even" r:id="rId8"/>
-      <w:headerReference w:type="default" r:id="rId9"/>
-      <w:footerReference w:type="even" r:id="rId10"/>
-      <w:footerReference w:type="default" r:id="rId11"/>
-      <w:headerReference w:type="first" r:id="rId12"/>
-      <w:footerReference w:type="first" r:id="rId13"/>
+      <w:headerReference w:type="even" r:id="rId10"/>
+      <w:headerReference w:type="default" r:id="rId11"/>
+      <w:footerReference w:type="even" r:id="rId12"/>
+      <w:footerReference w:type="default" r:id="rId13"/>
+      <w:headerReference w:type="first" r:id="rId14"/>
+      <w:footerReference w:type="first" r:id="rId15"/>
       <w:type w:val="continuous"/>
       <w:pgSz w:w="12240" w:h="15840" w:code="1"/>
       <w:pgMar w:top="1440" w:right="1440" w:bottom="1440" w:left="1440" w:header="720" w:footer="720" w:gutter="0"/>
@@ -1984,6 +2266,119 @@
     </w:lvl>
   </w:abstractNum>
   <w:abstractNum w:abstractNumId="13" w15:restartNumberingAfterBreak="0">
+    <w:nsid w:val="690E0BC3"/>
+    <w:multiLevelType w:val="hybridMultilevel"/>
+    <w:tmpl w:val="E6C48352"/>
+    <w:lvl w:ilvl="0" w:tplc="04090001">
+      <w:start w:val="1"/>
+      <w:numFmt w:val="bullet"/>
+      <w:lvlText w:val=""/>
+      <w:lvlJc w:val="left"/>
+      <w:pPr>
+        <w:ind w:left="360" w:hanging="360"/>
+      </w:pPr>
+      <w:rPr>
+        <w:rFonts w:ascii="Symbol" w:hAnsi="Symbol" w:hint="default"/>
+      </w:rPr>
+    </w:lvl>
+    <w:lvl w:ilvl="1" w:tplc="04090003" w:tentative="1">
+      <w:start w:val="1"/>
+      <w:numFmt w:val="bullet"/>
+      <w:lvlText w:val="o"/>
+      <w:lvlJc w:val="left"/>
+      <w:pPr>
+        <w:ind w:left="1080" w:hanging="360"/>
+      </w:pPr>
+      <w:rPr>
+        <w:rFonts w:ascii="Courier New" w:hAnsi="Courier New" w:cs="Courier New" w:hint="default"/>
+      </w:rPr>
+    </w:lvl>
+    <w:lvl w:ilvl="2" w:tplc="04090005" w:tentative="1">
+      <w:start w:val="1"/>
+      <w:numFmt w:val="bullet"/>
+      <w:lvlText w:val=""/>
+      <w:lvlJc w:val="left"/>
+      <w:pPr>
+        <w:ind w:left="1800" w:hanging="360"/>
+      </w:pPr>
+      <w:rPr>
+        <w:rFonts w:ascii="Wingdings" w:hAnsi="Wingdings" w:hint="default"/>
+      </w:rPr>
+    </w:lvl>
+    <w:lvl w:ilvl="3" w:tplc="04090001" w:tentative="1">
+      <w:start w:val="1"/>
+      <w:numFmt w:val="bullet"/>
+      <w:lvlText w:val=""/>
+      <w:lvlJc w:val="left"/>
+      <w:pPr>
+        <w:ind w:left="2520" w:hanging="360"/>
+      </w:pPr>
+      <w:rPr>
+        <w:rFonts w:ascii="Symbol" w:hAnsi="Symbol" w:hint="default"/>
+      </w:rPr>
+    </w:lvl>
+    <w:lvl w:ilvl="4" w:tplc="04090003" w:tentative="1">
+      <w:start w:val="1"/>
+      <w:numFmt w:val="bullet"/>
+      <w:lvlText w:val="o"/>
+      <w:lvlJc w:val="left"/>
+      <w:pPr>
+        <w:ind w:left="3240" w:hanging="360"/>
+      </w:pPr>
+      <w:rPr>
+        <w:rFonts w:ascii="Courier New" w:hAnsi="Courier New" w:cs="Courier New" w:hint="default"/>
+      </w:rPr>
+    </w:lvl>
+    <w:lvl w:ilvl="5" w:tplc="04090005" w:tentative="1">
+      <w:start w:val="1"/>
+      <w:numFmt w:val="bullet"/>
+      <w:lvlText w:val=""/>
+      <w:lvlJc w:val="left"/>
+      <w:pPr>
+        <w:ind w:left="3960" w:hanging="360"/>
+      </w:pPr>
+      <w:rPr>
+        <w:rFonts w:ascii="Wingdings" w:hAnsi="Wingdings" w:hint="default"/>
+      </w:rPr>
+    </w:lvl>
+    <w:lvl w:ilvl="6" w:tplc="04090001" w:tentative="1">
+      <w:start w:val="1"/>
+      <w:numFmt w:val="bullet"/>
+      <w:lvlText w:val=""/>
+      <w:lvlJc w:val="left"/>
+      <w:pPr>
+        <w:ind w:left="4680" w:hanging="360"/>
+      </w:pPr>
+      <w:rPr>
+        <w:rFonts w:ascii="Symbol" w:hAnsi="Symbol" w:hint="default"/>
+      </w:rPr>
+    </w:lvl>
+    <w:lvl w:ilvl="7" w:tplc="04090003" w:tentative="1">
+      <w:start w:val="1"/>
+      <w:numFmt w:val="bullet"/>
+      <w:lvlText w:val="o"/>
+      <w:lvlJc w:val="left"/>
+      <w:pPr>
+        <w:ind w:left="5400" w:hanging="360"/>
+      </w:pPr>
+      <w:rPr>
+        <w:rFonts w:ascii="Courier New" w:hAnsi="Courier New" w:cs="Courier New" w:hint="default"/>
+      </w:rPr>
+    </w:lvl>
+    <w:lvl w:ilvl="8" w:tplc="04090005" w:tentative="1">
+      <w:start w:val="1"/>
+      <w:numFmt w:val="bullet"/>
+      <w:lvlText w:val=""/>
+      <w:lvlJc w:val="left"/>
+      <w:pPr>
+        <w:ind w:left="6120" w:hanging="360"/>
+      </w:pPr>
+      <w:rPr>
+        <w:rFonts w:ascii="Wingdings" w:hAnsi="Wingdings" w:hint="default"/>
+      </w:rPr>
+    </w:lvl>
+  </w:abstractNum>
+  <w:abstractNum w:abstractNumId="14" w15:restartNumberingAfterBreak="0">
     <w:nsid w:val="6C3A2ECF"/>
     <w:multiLevelType w:val="hybridMultilevel"/>
     <w:tmpl w:val="F122666C"/>
@@ -2124,7 +2519,7 @@
     </w:lvl>
   </w:abstractNum>
   <w:num w:numId="1">
-    <w:abstractNumId w:val="13"/>
+    <w:abstractNumId w:val="14"/>
   </w:num>
   <w:num w:numId="2">
     <w:abstractNumId w:val="9"/>
@@ -2164,6 +2559,9 @@
   </w:num>
   <w:num w:numId="14">
     <w:abstractNumId w:val="11"/>
+  </w:num>
+  <w:num w:numId="15">
+    <w:abstractNumId w:val="13"/>
   </w:num>
 </w:numbering>
 </file>
@@ -3988,6 +4386,15 @@
       <w:szCs w:val="32"/>
     </w:rPr>
   </w:style>
+  <w:style w:type="character" w:styleId="Hyperlink">
+    <w:name w:val="Hyperlink"/>
+    <w:basedOn w:val="DefaultParagraphFont"/>
+    <w:rsid w:val="00D7248E"/>
+    <w:rPr>
+      <w:color w:val="0563C1" w:themeColor="hyperlink"/>
+      <w:u w:val="single"/>
+    </w:rPr>
+  </w:style>
 </w:styles>
 </file>
 

</xml_diff>